<commit_message>
Update ICal-ICS Calendar sharing-deu.docx
</commit_message>
<xml_diff>
--- a/ICal-ICS Calendar sharing-deu.docx
+++ b/ICal-ICS Calendar sharing-deu.docx
@@ -286,7 +286,25 @@
           <w:lang w:val="de-DE"/>
         </w:rPr>
         <w:br/>
-        <w:t>Google Kalendar in Outlook einblenden</w:t>
+        <w:t xml:space="preserve">Google </w:t>
+      </w:r>
+      <w:proofErr w:type="spellStart"/>
+      <w:r>
+        <w:rPr>
+          <w:b/>
+          <w:bCs/>
+          <w:lang w:val="de-DE"/>
+        </w:rPr>
+        <w:t>Kalendar</w:t>
+      </w:r>
+      <w:proofErr w:type="spellEnd"/>
+      <w:r>
+        <w:rPr>
+          <w:b/>
+          <w:bCs/>
+          <w:lang w:val="de-DE"/>
+        </w:rPr>
+        <w:t xml:space="preserve"> in Outlook einblenden</w:t>
       </w:r>
     </w:p>
     <w:p>
@@ -804,7 +822,6 @@
         <w:t>Sync Office 365 Outlook Calendar with Google Calendar and Excel (Business)</w:t>
       </w:r>
     </w:p>
-    <w:bookmarkStart w:id="0" w:name="_GoBack"/>
     <w:p>
       <w:pPr>
         <w:rPr>
@@ -812,45 +829,49 @@
           <w:szCs w:val="18"/>
         </w:rPr>
       </w:pPr>
-      <w:r>
-        <w:rPr>
-          <w:sz w:val="18"/>
-          <w:szCs w:val="18"/>
-        </w:rPr>
-        <w:fldChar w:fldCharType="begin"/>
-      </w:r>
-      <w:r>
-        <w:rPr>
-          <w:sz w:val="18"/>
-          <w:szCs w:val="18"/>
-        </w:rPr>
-        <w:instrText xml:space="preserve"> HYPERLINK "https://us.flow.microsoft.com/en-us/galleries/public/templates/7cf04fa1ca524da88c16d4099be8fd65/sync-office-365-outlook-calendar-with-google-calendar-and-excel-business/" </w:instrText>
-      </w:r>
-      <w:r>
-        <w:rPr>
-          <w:sz w:val="18"/>
-          <w:szCs w:val="18"/>
-        </w:rPr>
-        <w:fldChar w:fldCharType="separate"/>
-      </w:r>
-      <w:r>
-        <w:rPr>
-          <w:rStyle w:val="Hyperlink"/>
-          <w:sz w:val="18"/>
-          <w:szCs w:val="18"/>
-        </w:rPr>
-        <w:t>https://us.flow.microsoft.com/en-us/galleries/public/templates/7cf04fa1ca524da88c16d4099be8fd65/sync-office-365-outlook-calendar-with-google-calendar-and-excel-business/</w:t>
-      </w:r>
-      <w:r>
-        <w:rPr>
-          <w:sz w:val="18"/>
-          <w:szCs w:val="18"/>
-        </w:rPr>
-        <w:fldChar w:fldCharType="end"/>
-      </w:r>
-    </w:p>
-    <w:bookmarkEnd w:id="0"/>
-    <w:p/>
+      <w:hyperlink r:id="rId16" w:history="1">
+        <w:r>
+          <w:rPr>
+            <w:rStyle w:val="Hyperlink"/>
+            <w:sz w:val="18"/>
+            <w:szCs w:val="18"/>
+          </w:rPr>
+          <w:t>https://us.flow.microsoft.com/en-us/galleries/public/templates/7cf04fa1ca524da88c16d4099be8fd65/sync-office-365-outlook-calendar-with-google-calendar-and-excel-business/</w:t>
+        </w:r>
+      </w:hyperlink>
+    </w:p>
+    <w:p>
+      <w:pPr>
+        <w:pStyle w:val="ListParagraph"/>
+        <w:numPr>
+          <w:ilvl w:val="0"/>
+          <w:numId w:val="6"/>
+        </w:numPr>
+      </w:pPr>
+      <w:r>
+        <w:t xml:space="preserve">ICal </w:t>
+      </w:r>
+      <w:proofErr w:type="spellStart"/>
+      <w:r>
+        <w:t>Einladungen</w:t>
+      </w:r>
+      <w:proofErr w:type="spellEnd"/>
+      <w:r>
+        <w:t xml:space="preserve"> einstellen</w:t>
+      </w:r>
+      <w:bookmarkStart w:id="0" w:name="_GoBack"/>
+      <w:bookmarkEnd w:id="0"/>
+    </w:p>
+    <w:p>
+      <w:hyperlink r:id="rId17" w:history="1">
+        <w:r>
+          <w:rPr>
+            <w:rStyle w:val="Hyperlink"/>
+          </w:rPr>
+          <w:t>https://docs.microsoft.com/en-us/archive/blogs/timmcmic/office365-pop-and-imap-clients-receive-owa-links-for-calendar-invitations</w:t>
+        </w:r>
+      </w:hyperlink>
+    </w:p>
     <w:sectPr>
       <w:pgSz w:w="12240" w:h="15840"/>
       <w:pgMar w:top="1440" w:right="1440" w:bottom="1440" w:left="1440" w:header="720" w:footer="720" w:gutter="0"/>

</xml_diff>